<commit_message>
Maj Diagramme cas utilisation
</commit_message>
<xml_diff>
--- a/Java M1.docx
+++ b/Java M1.docx
@@ -663,7 +663,7 @@
               </mc:Choice>
               <mc:Fallback>
                 <w:pict>
-                  <v:rect w14:anchorId="3F1BB00F" id="Rectangle 52" o:spid="_x0000_s1026" style="position:absolute;margin-left:0;margin-top:0;width:612pt;height:11in;z-index:-251655168;visibility:visible;mso-wrap-style:square;mso-width-percent:1000;mso-height-percent:1000;mso-wrap-distance-left:9pt;mso-wrap-distance-top:0;mso-wrap-distance-right:9pt;mso-wrap-distance-bottom:0;mso-position-horizontal:center;mso-position-horizontal-relative:page;mso-position-vertical:center;mso-position-vertical-relative:page;mso-width-percent:1000;mso-height-percent:1000;mso-width-relative:page;mso-height-relative:page;v-text-anchor:middle" o:gfxdata="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" stroked="f" strokeweight="2pt">
+                  <v:rect w14:anchorId="6D86E450" id="Rectangle 52" o:spid="_x0000_s1026" style="position:absolute;margin-left:0;margin-top:0;width:612pt;height:11in;z-index:-251655168;visibility:visible;mso-wrap-style:square;mso-width-percent:1000;mso-height-percent:1000;mso-wrap-distance-left:9pt;mso-wrap-distance-top:0;mso-wrap-distance-right:9pt;mso-wrap-distance-bottom:0;mso-position-horizontal:center;mso-position-horizontal-relative:page;mso-position-vertical:center;mso-position-vertical-relative:page;mso-width-percent:1000;mso-height-percent:1000;mso-width-relative:page;mso-height-relative:page;v-text-anchor:middle" o:gfxdata="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" stroked="f" strokeweight="2pt">
                     <v:fill r:id="rId11" o:title="" recolor="t" rotate="t" type="frame"/>
                     <v:imagedata recolortarget="#333 [641]"/>
                     <w10:wrap anchorx="page" anchory="page"/>
@@ -740,7 +740,7 @@
               </mc:Choice>
               <mc:Fallback>
                 <w:pict>
-                  <v:rect w14:anchorId="2DD44C66" id="Rectangle 55" o:spid="_x0000_s1026" style="position:absolute;margin-left:0;margin-top:0;width:468pt;height:2.85pt;z-index:251662336;visibility:visible;mso-wrap-style:square;mso-width-percent:1000;mso-height-percent:0;mso-wrap-distance-left:9pt;mso-wrap-distance-top:0;mso-wrap-distance-right:9pt;mso-wrap-distance-bottom:0;mso-position-horizontal:center;mso-position-horizontal-relative:margin;mso-position-vertical:bottom;mso-position-vertical-relative:margin;mso-width-percent:1000;mso-height-percent:0;mso-width-relative:margin;mso-height-relative:margin;v-text-anchor:middle" o:gfxdata="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" fillcolor="#499bc9 [3204]" stroked="f" strokeweight="2pt">
+                  <v:rect w14:anchorId="4A29C274" id="Rectangle 55" o:spid="_x0000_s1026" style="position:absolute;margin-left:0;margin-top:0;width:468pt;height:2.85pt;z-index:251662336;visibility:visible;mso-wrap-style:square;mso-width-percent:1000;mso-height-percent:0;mso-wrap-distance-left:9pt;mso-wrap-distance-top:0;mso-wrap-distance-right:9pt;mso-wrap-distance-bottom:0;mso-position-horizontal:center;mso-position-horizontal-relative:margin;mso-position-vertical:bottom;mso-position-vertical-relative:margin;mso-width-percent:1000;mso-height-percent:0;mso-width-relative:margin;mso-height-relative:margin;v-text-anchor:middle" o:gfxdata="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" fillcolor="#499bc9 [3204]" stroked="f" strokeweight="2pt">
                     <w10:wrap anchorx="margin" anchory="margin"/>
                   </v:rect>
                 </w:pict>
@@ -1068,6 +1068,112 @@
     </w:p>
     <w:p>
       <w:pPr>
+        <w:pBdr>
+          <w:top w:val="none" w:sz="0" w:space="0" w:color="auto"/>
+          <w:left w:val="none" w:sz="0" w:space="0" w:color="auto"/>
+          <w:bottom w:val="none" w:sz="0" w:space="0" w:color="auto"/>
+          <w:right w:val="none" w:sz="0" w:space="0" w:color="auto"/>
+          <w:between w:val="none" w:sz="0" w:space="0" w:color="auto"/>
+          <w:bar w:val="none" w:sz="0" w:color="auto"/>
+        </w:pBdr>
+        <w:autoSpaceDE w:val="0"/>
+        <w:autoSpaceDN w:val="0"/>
+        <w:adjustRightInd w:val="0"/>
+        <w:jc w:val="both"/>
+        <w:rPr>
+          <w:szCs w:val="22"/>
+          <w:lang w:val="fr-FR" w:eastAsia="fr-FR"/>
+        </w:rPr>
+      </w:pPr>
+    </w:p>
+    <w:p>
+      <w:pPr>
+        <w:pStyle w:val="Titre1"/>
+        <w:rPr>
+          <w:lang w:val="fr-FR"/>
+        </w:rPr>
+      </w:pPr>
+      <w:r>
+        <w:rPr>
+          <w:lang w:val="fr-FR"/>
+        </w:rPr>
+        <w:t>Version 2</w:t>
+      </w:r>
+    </w:p>
+    <w:p>
+      <w:pPr>
+        <w:rPr>
+          <w:lang w:val="fr-FR"/>
+        </w:rPr>
+      </w:pPr>
+    </w:p>
+    <w:p>
+      <w:pPr>
+        <w:rPr>
+          <w:lang w:val="fr-FR"/>
+        </w:rPr>
+      </w:pPr>
+      <w:r>
+        <w:rPr>
+          <w:lang w:val="fr-FR"/>
+        </w:rPr>
+        <w:tab/>
+      </w:r>
+      <w:r>
+        <w:rPr>
+          <w:lang w:val="fr-FR"/>
+        </w:rPr>
+        <w:t xml:space="preserve">On souhaite maintenant simplifier la gestion des thèmes et l’établissement des thèmes dans le système. </w:t>
+      </w:r>
+      <w:r>
+        <w:rPr>
+          <w:lang w:val="fr-FR"/>
+        </w:rPr>
+        <w:t>Pour cela, chaque étudiant sera lié à un profil qui contiendra une liste de thèmes pour lesquels il déclare être compétent. Par la suite, on dénommera cet étudiant « référent potentiel » pour ces thèmes.</w:t>
+      </w:r>
+    </w:p>
+    <w:p>
+      <w:pPr>
+        <w:rPr>
+          <w:lang w:val="fr-FR"/>
+        </w:rPr>
+      </w:pPr>
+    </w:p>
+    <w:p>
+      <w:pPr>
+        <w:rPr>
+          <w:lang w:val="fr-FR"/>
+        </w:rPr>
+      </w:pPr>
+      <w:r>
+        <w:rPr>
+          <w:lang w:val="fr-FR"/>
+        </w:rPr>
+        <w:t>Lors de la recherche de thèmes par les étudiants, il peut arriver que la recherche n’aboutisse pas pour ce thème. Auquel cas, le système doit rechercher les référents potentiels pour ce thème. Pour chaque référent potentiel trouvé, le système doit lui demander si il souhaite devenir réfèrent. Si oui, le thème est ajouté et le référent potentiel devient réfèrent et l’étudiant demandeur en sera notifié.</w:t>
+      </w:r>
+    </w:p>
+    <w:p>
+      <w:pPr>
+        <w:pBdr>
+          <w:top w:val="none" w:sz="0" w:space="0" w:color="auto"/>
+          <w:left w:val="none" w:sz="0" w:space="0" w:color="auto"/>
+          <w:bottom w:val="none" w:sz="0" w:space="0" w:color="auto"/>
+          <w:right w:val="none" w:sz="0" w:space="0" w:color="auto"/>
+          <w:between w:val="none" w:sz="0" w:space="0" w:color="auto"/>
+          <w:bar w:val="none" w:sz="0" w:color="auto"/>
+        </w:pBdr>
+        <w:autoSpaceDE w:val="0"/>
+        <w:autoSpaceDN w:val="0"/>
+        <w:adjustRightInd w:val="0"/>
+        <w:jc w:val="both"/>
+        <w:rPr>
+          <w:szCs w:val="22"/>
+          <w:lang w:val="fr-FR" w:eastAsia="fr-FR"/>
+        </w:rPr>
+      </w:pPr>
+    </w:p>
+    <w:p>
+      <w:pPr>
         <w:rPr>
           <w:rFonts w:asciiTheme="majorHAnsi" w:eastAsiaTheme="majorEastAsia" w:hAnsiTheme="majorHAnsi" w:cstheme="majorBidi"/>
           <w:b/>
@@ -1340,7 +1446,6 @@
     <w:p>
       <w:pPr>
         <w:keepNext/>
-        <w:jc w:val="center"/>
       </w:pPr>
       <w:r>
         <w:rPr>
@@ -1349,9 +1454,9 @@
         </w:rPr>
         <w:drawing>
           <wp:inline distT="0" distB="0" distL="0" distR="0" wp14:anchorId="79F4A774" wp14:editId="39C917AF">
-            <wp:extent cx="6115050" cy="3362325"/>
-            <wp:effectExtent l="0" t="0" r="0" b="9525"/>
-            <wp:docPr id="8" name="Image 8" descr="E:\Diagramme cas d'utilisation\Diagrammedecasdutilisation_v2.png"/>
+            <wp:extent cx="5400000" cy="4377600"/>
+            <wp:effectExtent l="0" t="0" r="0" b="4445"/>
+            <wp:docPr id="8" name="Image 8"/>
             <wp:cNvGraphicFramePr>
               <a:graphicFrameLocks xmlns:a="http://schemas.openxmlformats.org/drawingml/2006/main" noChangeAspect="1"/>
             </wp:cNvGraphicFramePr>
@@ -1364,7 +1469,7 @@
                       <a:picLocks noChangeAspect="1" noChangeArrowheads="1"/>
                     </pic:cNvPicPr>
                   </pic:nvPicPr>
-                  <pic:blipFill>
+                  <pic:blipFill rotWithShape="1">
                     <a:blip r:embed="rId12">
                       <a:extLst>
                         <a:ext uri="{28A0092B-C50C-407E-A947-70E740481C1C}">
@@ -1372,15 +1477,13 @@
                         </a:ext>
                       </a:extLst>
                     </a:blip>
-                    <a:srcRect/>
-                    <a:stretch>
-                      <a:fillRect/>
-                    </a:stretch>
+                    <a:srcRect l="8821" t="-841" r="4268" b="16910"/>
+                    <a:stretch/>
                   </pic:blipFill>
                   <pic:spPr bwMode="auto">
                     <a:xfrm>
                       <a:off x="0" y="0"/>
-                      <a:ext cx="6115050" cy="3362325"/>
+                      <a:ext cx="5400000" cy="4377600"/>
                     </a:xfrm>
                     <a:prstGeom prst="rect">
                       <a:avLst/>
@@ -1389,6 +1492,11 @@
                     <a:ln>
                       <a:noFill/>
                     </a:ln>
+                    <a:extLst>
+                      <a:ext uri="{53640926-AAD7-44D8-BBD7-CCE9431645EC}">
+                        <a14:shadowObscured xmlns:a14="http://schemas.microsoft.com/office/drawing/2010/main"/>
+                      </a:ext>
+                    </a:extLst>
                   </pic:spPr>
                 </pic:pic>
               </a:graphicData>
@@ -1505,9 +1613,9 @@
         </w:rPr>
         <w:drawing>
           <wp:inline distT="0" distB="0" distL="0" distR="0" wp14:anchorId="61716CD5" wp14:editId="57690723">
-            <wp:extent cx="6115050" cy="3067050"/>
+            <wp:extent cx="6480000" cy="2858400"/>
             <wp:effectExtent l="0" t="0" r="0" b="0"/>
-            <wp:docPr id="9" name="Image 9" descr="E:\DiagClasseVF_v2.jpg"/>
+            <wp:docPr id="9" name="Image 9"/>
             <wp:cNvGraphicFramePr>
               <a:graphicFrameLocks xmlns:a="http://schemas.openxmlformats.org/drawingml/2006/main" noChangeAspect="1"/>
             </wp:cNvGraphicFramePr>
@@ -1528,7 +1636,6 @@
                         </a:ext>
                       </a:extLst>
                     </a:blip>
-                    <a:srcRect/>
                     <a:stretch>
                       <a:fillRect/>
                     </a:stretch>
@@ -1536,7 +1643,7 @@
                   <pic:spPr bwMode="auto">
                     <a:xfrm>
                       <a:off x="0" y="0"/>
-                      <a:ext cx="6115050" cy="3067050"/>
+                      <a:ext cx="6480000" cy="2858400"/>
                     </a:xfrm>
                     <a:prstGeom prst="rect">
                       <a:avLst/>
@@ -1658,9 +1765,9 @@
         </w:rPr>
         <w:drawing>
           <wp:inline distT="0" distB="0" distL="0" distR="0" wp14:anchorId="26B58F4F" wp14:editId="1E479E4C">
-            <wp:extent cx="3155098" cy="8280000"/>
+            <wp:extent cx="4240800" cy="8280000"/>
             <wp:effectExtent l="0" t="0" r="7620" b="6985"/>
-            <wp:docPr id="12" name="Image 12" descr="E:\Diagramme de Sequence\Client_Serveur.png"/>
+            <wp:docPr id="12" name="Image 12"/>
             <wp:cNvGraphicFramePr>
               <a:graphicFrameLocks xmlns:a="http://schemas.openxmlformats.org/drawingml/2006/main" noChangeAspect="1"/>
             </wp:cNvGraphicFramePr>
@@ -1673,7 +1780,7 @@
                       <a:picLocks noChangeAspect="1" noChangeArrowheads="1"/>
                     </pic:cNvPicPr>
                   </pic:nvPicPr>
-                  <pic:blipFill>
+                  <pic:blipFill rotWithShape="1">
                     <a:blip r:embed="rId14">
                       <a:extLst>
                         <a:ext uri="{28A0092B-C50C-407E-A947-70E740481C1C}">
@@ -1681,15 +1788,13 @@
                         </a:ext>
                       </a:extLst>
                     </a:blip>
-                    <a:srcRect/>
-                    <a:stretch>
-                      <a:fillRect/>
-                    </a:stretch>
+                    <a:srcRect b="1281"/>
+                    <a:stretch/>
                   </pic:blipFill>
                   <pic:spPr bwMode="auto">
                     <a:xfrm>
                       <a:off x="0" y="0"/>
-                      <a:ext cx="3155098" cy="8280000"/>
+                      <a:ext cx="4240800" cy="8280000"/>
                     </a:xfrm>
                     <a:prstGeom prst="rect">
                       <a:avLst/>
@@ -1698,6 +1803,11 @@
                     <a:ln>
                       <a:noFill/>
                     </a:ln>
+                    <a:extLst>
+                      <a:ext uri="{53640926-AAD7-44D8-BBD7-CCE9431645EC}">
+                        <a14:shadowObscured xmlns:a14="http://schemas.microsoft.com/office/drawing/2010/main"/>
+                      </a:ext>
+                    </a:extLst>
                   </pic:spPr>
                 </pic:pic>
               </a:graphicData>
@@ -2143,9 +2253,9 @@
         <w:lastRenderedPageBreak/>
         <w:drawing>
           <wp:inline distT="0" distB="0" distL="0" distR="0">
-            <wp:extent cx="6115050" cy="5181600"/>
-            <wp:effectExtent l="0" t="0" r="0" b="0"/>
-            <wp:docPr id="18" name="Image 18" descr="E:\Diagramme de Sequence\Afficher_liste_referents_v2.png"/>
+            <wp:extent cx="6480000" cy="7405200"/>
+            <wp:effectExtent l="0" t="0" r="0" b="5715"/>
+            <wp:docPr id="18" name="Image 18"/>
             <wp:cNvGraphicFramePr>
               <a:graphicFrameLocks xmlns:a="http://schemas.openxmlformats.org/drawingml/2006/main" noChangeAspect="1"/>
             </wp:cNvGraphicFramePr>
@@ -2166,7 +2276,6 @@
                         </a:ext>
                       </a:extLst>
                     </a:blip>
-                    <a:srcRect/>
                     <a:stretch>
                       <a:fillRect/>
                     </a:stretch>
@@ -2174,7 +2283,7 @@
                   <pic:spPr bwMode="auto">
                     <a:xfrm>
                       <a:off x="0" y="0"/>
-                      <a:ext cx="6115050" cy="5181600"/>
+                      <a:ext cx="6480000" cy="7405200"/>
                     </a:xfrm>
                     <a:prstGeom prst="rect">
                       <a:avLst/>
@@ -2400,6 +2509,253 @@
         </w:rPr>
         <w:lastRenderedPageBreak/>
         <w:drawing>
+          <wp:inline distT="0" distB="0" distL="0" distR="0">
+            <wp:extent cx="6120130" cy="3429000"/>
+            <wp:effectExtent l="0" t="0" r="0" b="0"/>
+            <wp:docPr id="2" name="Image 2"/>
+            <wp:cNvGraphicFramePr>
+              <a:graphicFrameLocks xmlns:a="http://schemas.openxmlformats.org/drawingml/2006/main" noChangeAspect="1"/>
+            </wp:cNvGraphicFramePr>
+            <a:graphic xmlns:a="http://schemas.openxmlformats.org/drawingml/2006/main">
+              <a:graphicData uri="http://schemas.openxmlformats.org/drawingml/2006/picture">
+                <pic:pic xmlns:pic="http://schemas.openxmlformats.org/drawingml/2006/picture">
+                  <pic:nvPicPr>
+                    <pic:cNvPr id="2" name="Renseigner_competences_v2.png"/>
+                    <pic:cNvPicPr/>
+                  </pic:nvPicPr>
+                  <pic:blipFill rotWithShape="1">
+                    <a:blip r:embed="rId20">
+                      <a:extLst>
+                        <a:ext uri="{28A0092B-C50C-407E-A947-70E740481C1C}">
+                          <a14:useLocalDpi xmlns:a14="http://schemas.microsoft.com/office/drawing/2010/main" val="0"/>
+                        </a:ext>
+                      </a:extLst>
+                    </a:blip>
+                    <a:srcRect b="3035"/>
+                    <a:stretch/>
+                  </pic:blipFill>
+                  <pic:spPr bwMode="auto">
+                    <a:xfrm>
+                      <a:off x="0" y="0"/>
+                      <a:ext cx="6120130" cy="3429000"/>
+                    </a:xfrm>
+                    <a:prstGeom prst="rect">
+                      <a:avLst/>
+                    </a:prstGeom>
+                    <a:ln>
+                      <a:noFill/>
+                    </a:ln>
+                    <a:extLst>
+                      <a:ext uri="{53640926-AAD7-44D8-BBD7-CCE9431645EC}">
+                        <a14:shadowObscured xmlns:a14="http://schemas.microsoft.com/office/drawing/2010/main"/>
+                      </a:ext>
+                    </a:extLst>
+                  </pic:spPr>
+                </pic:pic>
+              </a:graphicData>
+            </a:graphic>
+          </wp:inline>
+        </w:drawing>
+      </w:r>
+    </w:p>
+    <w:p>
+      <w:pPr>
+        <w:pStyle w:val="Lgende"/>
+        <w:jc w:val="center"/>
+      </w:pPr>
+      <w:r>
+        <w:t xml:space="preserve">Figure </w:t>
+      </w:r>
+      <w:r>
+        <w:fldChar w:fldCharType="begin"/>
+      </w:r>
+      <w:r>
+        <w:instrText xml:space="preserve"> SEQ Figure \* ARABIC </w:instrText>
+      </w:r>
+      <w:r>
+        <w:fldChar w:fldCharType="separate"/>
+      </w:r>
+      <w:r>
+        <w:rPr>
+          <w:noProof/>
+        </w:rPr>
+        <w:t>9</w:t>
+      </w:r>
+      <w:r>
+        <w:fldChar w:fldCharType="end"/>
+      </w:r>
+      <w:r>
+        <w:t xml:space="preserve"> : </w:t>
+      </w:r>
+      <w:proofErr w:type="spellStart"/>
+      <w:r>
+        <w:t>Diagramme</w:t>
+      </w:r>
+      <w:proofErr w:type="spellEnd"/>
+      <w:r>
+        <w:t xml:space="preserve"> de sequence </w:t>
+      </w:r>
+      <w:proofErr w:type="spellStart"/>
+      <w:r>
+        <w:t>Renseigner_competences</w:t>
+      </w:r>
+      <w:proofErr w:type="spellEnd"/>
+    </w:p>
+    <w:p>
+      <w:pPr>
+        <w:rPr>
+          <w:b/>
+          <w:bCs/>
+          <w:noProof/>
+          <w:color w:val="499BC9" w:themeColor="accent1"/>
+          <w:sz w:val="18"/>
+          <w:szCs w:val="18"/>
+          <w:lang w:val="fr-FR" w:eastAsia="fr-FR"/>
+        </w:rPr>
+      </w:pPr>
+      <w:r>
+        <w:rPr>
+          <w:noProof/>
+          <w:lang w:val="fr-FR" w:eastAsia="fr-FR"/>
+        </w:rPr>
+        <w:br w:type="page"/>
+      </w:r>
+    </w:p>
+    <w:p>
+      <w:pPr>
+        <w:pStyle w:val="Lgende"/>
+        <w:keepNext/>
+        <w:jc w:val="center"/>
+      </w:pPr>
+      <w:r>
+        <w:rPr>
+          <w:noProof/>
+          <w:lang w:val="fr-FR" w:eastAsia="fr-FR"/>
+        </w:rPr>
+        <w:lastRenderedPageBreak/>
+        <w:drawing>
+          <wp:inline distT="0" distB="0" distL="0" distR="0">
+            <wp:extent cx="5549900" cy="8743950"/>
+            <wp:effectExtent l="0" t="0" r="0" b="0"/>
+            <wp:docPr id="4" name="Image 4"/>
+            <wp:cNvGraphicFramePr>
+              <a:graphicFrameLocks xmlns:a="http://schemas.openxmlformats.org/drawingml/2006/main" noChangeAspect="1"/>
+            </wp:cNvGraphicFramePr>
+            <a:graphic xmlns:a="http://schemas.openxmlformats.org/drawingml/2006/main">
+              <a:graphicData uri="http://schemas.openxmlformats.org/drawingml/2006/picture">
+                <pic:pic xmlns:pic="http://schemas.openxmlformats.org/drawingml/2006/picture">
+                  <pic:nvPicPr>
+                    <pic:cNvPr id="4" name="Afficher_notifications_v2.png"/>
+                    <pic:cNvPicPr/>
+                  </pic:nvPicPr>
+                  <pic:blipFill rotWithShape="1">
+                    <a:blip r:embed="rId21">
+                      <a:extLst>
+                        <a:ext uri="{28A0092B-C50C-407E-A947-70E740481C1C}">
+                          <a14:useLocalDpi xmlns:a14="http://schemas.microsoft.com/office/drawing/2010/main" val="0"/>
+                        </a:ext>
+                      </a:extLst>
+                    </a:blip>
+                    <a:srcRect b="837"/>
+                    <a:stretch/>
+                  </pic:blipFill>
+                  <pic:spPr bwMode="auto">
+                    <a:xfrm>
+                      <a:off x="0" y="0"/>
+                      <a:ext cx="5549900" cy="8743950"/>
+                    </a:xfrm>
+                    <a:prstGeom prst="rect">
+                      <a:avLst/>
+                    </a:prstGeom>
+                    <a:ln>
+                      <a:noFill/>
+                    </a:ln>
+                    <a:extLst>
+                      <a:ext uri="{53640926-AAD7-44D8-BBD7-CCE9431645EC}">
+                        <a14:shadowObscured xmlns:a14="http://schemas.microsoft.com/office/drawing/2010/main"/>
+                      </a:ext>
+                    </a:extLst>
+                  </pic:spPr>
+                </pic:pic>
+              </a:graphicData>
+            </a:graphic>
+          </wp:inline>
+        </w:drawing>
+      </w:r>
+    </w:p>
+    <w:p>
+      <w:pPr>
+        <w:pStyle w:val="Lgende"/>
+        <w:jc w:val="center"/>
+      </w:pPr>
+      <w:r>
+        <w:t xml:space="preserve">Figure </w:t>
+      </w:r>
+      <w:r>
+        <w:fldChar w:fldCharType="begin"/>
+      </w:r>
+      <w:r>
+        <w:instrText xml:space="preserve"> SEQ Figure \* ARABIC </w:instrText>
+      </w:r>
+      <w:r>
+        <w:fldChar w:fldCharType="separate"/>
+      </w:r>
+      <w:r>
+        <w:rPr>
+          <w:noProof/>
+        </w:rPr>
+        <w:t>10</w:t>
+      </w:r>
+      <w:r>
+        <w:fldChar w:fldCharType="end"/>
+      </w:r>
+      <w:r>
+        <w:t xml:space="preserve"> : </w:t>
+      </w:r>
+      <w:proofErr w:type="spellStart"/>
+      <w:r>
+        <w:t>Diagramme</w:t>
+      </w:r>
+      <w:proofErr w:type="spellEnd"/>
+      <w:r>
+        <w:t xml:space="preserve"> de </w:t>
+      </w:r>
+      <w:proofErr w:type="spellStart"/>
+      <w:r>
+        <w:t>séquence</w:t>
+      </w:r>
+      <w:proofErr w:type="spellEnd"/>
+      <w:r>
+        <w:t xml:space="preserve"> </w:t>
+      </w:r>
+      <w:proofErr w:type="spellStart"/>
+      <w:r>
+        <w:t>Afficher_notifications</w:t>
+      </w:r>
+      <w:proofErr w:type="spellEnd"/>
+    </w:p>
+    <w:p>
+      <w:pPr>
+        <w:pStyle w:val="Lgende"/>
+        <w:keepNext/>
+        <w:jc w:val="center"/>
+      </w:pPr>
+      <w:r>
+        <w:rPr>
+          <w:noProof/>
+          <w:lang w:val="fr-FR" w:eastAsia="fr-FR"/>
+        </w:rPr>
+        <w:lastRenderedPageBreak/>
+        <w:br/>
+      </w:r>
+      <w:bookmarkStart w:id="0" w:name="_GoBack"/>
+      <w:bookmarkEnd w:id="0"/>
+      <w:r>
+        <w:rPr>
+          <w:noProof/>
+          <w:lang w:val="fr-FR" w:eastAsia="fr-FR"/>
+        </w:rPr>
+        <w:drawing>
           <wp:inline distT="0" distB="0" distL="0" distR="0" wp14:anchorId="4C380BEF" wp14:editId="1D2EB761">
             <wp:extent cx="5876925" cy="3819525"/>
             <wp:effectExtent l="0" t="0" r="9525" b="9525"/>
@@ -2417,7 +2773,7 @@
                     </pic:cNvPicPr>
                   </pic:nvPicPr>
                   <pic:blipFill>
-                    <a:blip r:embed="rId20">
+                    <a:blip r:embed="rId22">
                       <a:extLst>
                         <a:ext uri="{28A0092B-C50C-407E-A947-70E740481C1C}">
                           <a14:useLocalDpi xmlns:a14="http://schemas.microsoft.com/office/drawing/2010/main" val="0"/>
@@ -2480,7 +2836,7 @@
           <w:noProof/>
           <w:lang w:val="fr-FR"/>
         </w:rPr>
-        <w:t>9</w:t>
+        <w:t>11</w:t>
       </w:r>
       <w:r>
         <w:fldChar w:fldCharType="end"/>
@@ -2598,7 +2954,7 @@
                     </pic:cNvPicPr>
                   </pic:nvPicPr>
                   <pic:blipFill>
-                    <a:blip r:embed="rId21">
+                    <a:blip r:embed="rId23">
                       <a:extLst>
                         <a:ext uri="{28A0092B-C50C-407E-A947-70E740481C1C}">
                           <a14:useLocalDpi xmlns:a14="http://schemas.microsoft.com/office/drawing/2010/main" val="0"/>
@@ -2661,7 +3017,7 @@
           <w:noProof/>
           <w:lang w:val="fr-FR"/>
         </w:rPr>
-        <w:t>10</w:t>
+        <w:t>12</w:t>
       </w:r>
       <w:r>
         <w:fldChar w:fldCharType="end"/>
@@ -2746,7 +3102,7 @@
                     </pic:cNvPicPr>
                   </pic:nvPicPr>
                   <pic:blipFill>
-                    <a:blip r:embed="rId22">
+                    <a:blip r:embed="rId24">
                       <a:extLst>
                         <a:ext uri="{28A0092B-C50C-407E-A947-70E740481C1C}">
                           <a14:useLocalDpi xmlns:a14="http://schemas.microsoft.com/office/drawing/2010/main" val="0"/>
@@ -2809,7 +3165,7 @@
           <w:noProof/>
           <w:lang w:val="fr-FR"/>
         </w:rPr>
-        <w:t>11</w:t>
+        <w:t>13</w:t>
       </w:r>
       <w:r>
         <w:fldChar w:fldCharType="end"/>
@@ -5360,8 +5716,6 @@
         </w:rPr>
         <w:t xml:space="preserve"> bien connectés sur le serveur</w:t>
       </w:r>
-      <w:bookmarkStart w:id="0" w:name="_GoBack"/>
-      <w:bookmarkEnd w:id="0"/>
     </w:p>
     <w:p>
       <w:pPr>
@@ -7875,87 +8229,8 @@
         <w:br w:type="page"/>
       </w:r>
     </w:p>
-    <w:p>
-      <w:pPr>
-        <w:pStyle w:val="Titre1"/>
-        <w:rPr>
-          <w:lang w:val="fr-FR"/>
-        </w:rPr>
-      </w:pPr>
-      <w:r>
-        <w:rPr>
-          <w:lang w:val="fr-FR"/>
-        </w:rPr>
-        <w:lastRenderedPageBreak/>
-        <w:t xml:space="preserve">Version 2 (à </w:t>
-      </w:r>
-      <w:r>
-        <w:rPr>
-          <w:lang w:val="fr-FR"/>
-        </w:rPr>
-        <w:t>pré</w:t>
-      </w:r>
-      <w:r>
-        <w:rPr>
-          <w:lang w:val="fr-FR"/>
-        </w:rPr>
-        <w:t>parer)</w:t>
-      </w:r>
-    </w:p>
-    <w:p>
-      <w:pPr>
-        <w:rPr>
-          <w:lang w:val="fr-FR"/>
-        </w:rPr>
-      </w:pPr>
-    </w:p>
-    <w:p>
-      <w:pPr>
-        <w:rPr>
-          <w:lang w:val="fr-FR"/>
-        </w:rPr>
-      </w:pPr>
-      <w:r>
-        <w:rPr>
-          <w:lang w:val="fr-FR"/>
-        </w:rPr>
-        <w:tab/>
-      </w:r>
-      <w:r>
-        <w:rPr>
-          <w:lang w:val="fr-FR"/>
-        </w:rPr>
-        <w:t xml:space="preserve">On souhaite maintenant simplifier la gestion des thèmes et l’établissement des thèmes dans le système. </w:t>
-      </w:r>
-      <w:r>
-        <w:rPr>
-          <w:lang w:val="fr-FR"/>
-        </w:rPr>
-        <w:t>Pour cela, chaque étudiant sera lié à un profil qui contiendra une liste de thèmes pour lesquels il déclare être compétent. Par la suite, on dénommera cet étudiant « référent potentiel » pour ces thèmes.</w:t>
-      </w:r>
-    </w:p>
-    <w:p>
-      <w:pPr>
-        <w:rPr>
-          <w:lang w:val="fr-FR"/>
-        </w:rPr>
-      </w:pPr>
-    </w:p>
-    <w:p>
-      <w:pPr>
-        <w:rPr>
-          <w:lang w:val="fr-FR"/>
-        </w:rPr>
-      </w:pPr>
-      <w:r>
-        <w:rPr>
-          <w:lang w:val="fr-FR"/>
-        </w:rPr>
-        <w:t>Lors de la recherche de thèmes par les étudiants, il peut arriver que la recherche n’aboutisse pas pour ce thème. Auquel cas, le système doit rechercher les référents potentiels pour ce thème. Pour chaque référent potentiel trouvé, le système doit lui demander si il souhaite devenir réfèrent. Si oui, le thème est ajouté et le référent potentiel devient réfèrent et l’étudiant demandeur en sera notifié.</w:t>
-      </w:r>
-    </w:p>
     <w:sectPr>
-      <w:footerReference w:type="default" r:id="rId23"/>
+      <w:footerReference w:type="default" r:id="rId25"/>
       <w:pgSz w:w="11906" w:h="16838"/>
       <w:pgMar w:top="1134" w:right="1134" w:bottom="1134" w:left="1134" w:header="709" w:footer="850" w:gutter="0"/>
       <w:pgNumType w:start="0"/>
@@ -8017,7 +8292,7 @@
             <w:noProof/>
             <w:lang w:val="fr-FR"/>
           </w:rPr>
-          <w:t>17</w:t>
+          <w:t>13</w:t>
         </w:r>
         <w:r>
           <w:fldChar w:fldCharType="end"/>
@@ -9468,10 +9743,11 @@
   </w:font>
   <w:font w:name="Arial Unicode MS">
     <w:panose1 w:val="020B0604020202020204"/>
-    <w:charset w:val="80"/>
-    <w:family w:val="swiss"/>
+    <w:charset w:val="00"/>
+    <w:family w:val="roman"/>
+    <w:notTrueType/>
     <w:pitch w:val="variable"/>
-    <w:sig w:usb0="F7FFAFFF" w:usb1="E9DFFFFF" w:usb2="0000003F" w:usb3="00000000" w:csb0="003F01FF" w:csb1="00000000"/>
+    <w:sig w:usb0="00000003" w:usb1="00000000" w:usb2="00000000" w:usb3="00000000" w:csb0="00000001" w:csb1="00000000"/>
   </w:font>
   <w:font w:name="Helvetica">
     <w:panose1 w:val="020B0604020202020204"/>
@@ -9520,6 +9796,7 @@
   <w:rsids>
     <w:rsidRoot w:val="00F5597E"/>
     <w:rsid w:val="00000C55"/>
+    <w:rsid w:val="006D6231"/>
     <w:rsid w:val="00701D21"/>
     <w:rsid w:val="007D4C2F"/>
     <w:rsid w:val="00F5597E"/>

</xml_diff>